<commit_message>
step_size final results, word report and other results
</commit_message>
<xml_diff>
--- a/Report/ObjectDetection_MHukeri_MSilosViu.docx
+++ b/Report/ObjectDetection_MHukeri_MSilosViu.docx
@@ -247,7 +247,60 @@
         </w:numPr>
       </w:pPr>
       <w:r>
-        <w:t>HOG, MOTIVATION (COMPARE 2 APPROACHES AND CLASSIFIER PERFORMANCE)</w:t>
+        <w:t>HOG</w:t>
+      </w:r>
+      <w:r>
+        <w:rPr>
+          <w:color w:val="FF0000"/>
+        </w:rPr>
+        <w:t xml:space="preserve">, </w:t>
+      </w:r>
+      <w:r>
+        <w:rPr>
+          <w:color w:val="FF0000"/>
+        </w:rPr>
+        <w:t>NMS</w:t>
+      </w:r>
+      <w:r>
+        <w:rPr>
+          <w:color w:val="FF0000"/>
+        </w:rPr>
+        <w:t xml:space="preserve"> (talk about the overlap </w:t>
+      </w:r>
+      <w:proofErr w:type="spellStart"/>
+      <w:r>
+        <w:rPr>
+          <w:color w:val="FF0000"/>
+        </w:rPr>
+        <w:t>thr</w:t>
+      </w:r>
+      <w:proofErr w:type="spellEnd"/>
+      <w:r>
+        <w:rPr>
+          <w:color w:val="FF0000"/>
+        </w:rPr>
+        <w:t>)</w:t>
+      </w:r>
+      <w:r>
+        <w:rPr>
+          <w:color w:val="FF0000"/>
+        </w:rPr>
+        <w:t xml:space="preserve">, </w:t>
+      </w:r>
+      <w:r>
+        <w:t>MOTIVATION (COMPARE 2 APPROACHES AND CLASSIFIER PERFORMANCE)</w:t>
+      </w:r>
+    </w:p>
+    <w:p>
+      <w:pPr>
+        <w:pStyle w:val="Prrafodelista"/>
+        <w:numPr>
+          <w:ilvl w:val="0"/>
+          <w:numId w:val="12"/>
+        </w:numPr>
+      </w:pPr>
+      <w:r>
+        <w:t>Appendix : photos of some images with the detected patch and the true patch</w:t>
       </w:r>
     </w:p>
     <w:p>
@@ -279,7 +332,7 @@
         <w:rPr>
           <w:color w:val="FF0000"/>
         </w:rPr>
-        <w:t xml:space="preserve"> work (DONE)</w:t>
+        <w:t xml:space="preserve"> work </w:t>
       </w:r>
     </w:p>
     <w:p>
@@ -291,7 +344,7 @@
         <w:outlineLvl w:val="0"/>
       </w:pPr>
       <w:r>
-        <w:t>4</w:t>
+        <w:t>3</w:t>
       </w:r>
       <w:r>
         <w:t xml:space="preserve">  </w:t>
@@ -301,6 +354,443 @@
       </w:r>
       <w:r>
         <w:t>Methods</w:t>
+      </w:r>
+    </w:p>
+    <w:p>
+      <w:pPr>
+        <w:pStyle w:val="p1a"/>
+        <w:spacing w:before="240"/>
+      </w:pPr>
+      <w:r>
+        <w:t xml:space="preserve">During the development of this project 24 images were used, 12 of them (training set) were employed to train the system while the prediction was carried out in the rest 12 images (test set). </w:t>
+      </w:r>
+    </w:p>
+    <w:p>
+      <w:pPr>
+        <w:spacing w:before="240"/>
+        <w:ind w:firstLine="0"/>
+      </w:pPr>
+      <w:r>
+        <w:t xml:space="preserve">The </w:t>
+      </w:r>
+      <w:r>
+        <w:t>detection</w:t>
+      </w:r>
+      <w:r>
+        <w:t xml:space="preserve"> process is composed of three main parts: training, testing and scoring. </w:t>
+      </w:r>
+    </w:p>
+    <w:p>
+      <w:pPr>
+        <w:spacing w:before="240"/>
+        <w:ind w:firstLine="0"/>
+      </w:pPr>
+      <w:r>
+        <w:t xml:space="preserve">In the first place, the system calculates the </w:t>
+      </w:r>
+      <w:r>
+        <w:t>HOG</w:t>
+      </w:r>
+      <w:r>
+        <w:t xml:space="preserve"> feature vectors of every patch of the image, including the real</w:t>
+      </w:r>
+      <w:r>
+        <w:t xml:space="preserve"> known</w:t>
+      </w:r>
+      <w:r>
+        <w:t xml:space="preserve"> patch that the user input to the system, and label each of the patches as true or false, being the real patches </w:t>
+      </w:r>
+      <w:r>
+        <w:t xml:space="preserve">equal to </w:t>
+      </w:r>
+      <w:r>
+        <w:t xml:space="preserve">true and the rest </w:t>
+      </w:r>
+      <w:r>
+        <w:t xml:space="preserve">of them equal to </w:t>
+      </w:r>
+      <w:r>
+        <w:t xml:space="preserve">false. </w:t>
+      </w:r>
+      <w:r>
+        <w:t xml:space="preserve">Then, the system classifier is trained with the previous sets of data: true/false feature vectors along with their corresponding labels. </w:t>
+      </w:r>
+    </w:p>
+    <w:p>
+      <w:pPr>
+        <w:spacing w:before="240"/>
+        <w:ind w:firstLine="0"/>
+      </w:pPr>
+      <w:r>
+        <w:t xml:space="preserve">Secondly, the system employs the test images in order to make a prediction of the patch. In this process, the HOG feature vectors are calculated again and the classifiers analyzes them in order to calculate their corresponding probability of being a true patch. The </w:t>
+      </w:r>
+      <w:r>
+        <w:lastRenderedPageBreak/>
+        <w:t xml:space="preserve">output of this predictions is what determines the difference between the two approaches we studied. In the one hand, </w:t>
+      </w:r>
+      <w:r>
+        <w:t xml:space="preserve">in </w:t>
+      </w:r>
+      <w:r>
+        <w:t xml:space="preserve">one approach </w:t>
+      </w:r>
+      <w:r>
+        <w:t xml:space="preserve">the system </w:t>
+      </w:r>
+      <w:r>
+        <w:t xml:space="preserve">takes the patch whose probability of being true is the highest. On the other hand, the other approach </w:t>
+      </w:r>
+      <w:r>
+        <w:t>is based on taking all the patches with higher probability than a certain threshold input by the user, applying NMS method and, among the different output patches from NMS, taking the patch with higher probability. Either one approach is used or the other, we only want one single patch as the output of the prediction, since we are detecting one single object within the image.</w:t>
+      </w:r>
+    </w:p>
+    <w:p>
+      <w:pPr>
+        <w:spacing w:before="240"/>
+        <w:ind w:firstLine="0"/>
+      </w:pPr>
+      <w:r>
+        <w:t>Finally, for every image we calculate the overlap area</w:t>
+      </w:r>
+      <w:r>
+        <w:t xml:space="preserve"> between</w:t>
+      </w:r>
+      <w:r>
+        <w:t xml:space="preserve"> the real patch </w:t>
+      </w:r>
+      <w:r>
+        <w:t>and</w:t>
+      </w:r>
+      <w:r>
+        <w:t xml:space="preserve"> the one that is predicted, and then we compute the ratio </w:t>
+      </w:r>
+      <w:r>
+        <w:t>between</w:t>
+      </w:r>
+      <w:r>
+        <w:t xml:space="preserve"> this overlap area and the total area of the real patch</w:t>
+      </w:r>
+      <w:r>
+        <w:t xml:space="preserve"> plus the area of predicted patch, according to equation (10) from </w:t>
+      </w:r>
+      <w:r>
+        <w:t>[Ginneken2002] (</w:t>
+      </w:r>
+      <w:hyperlink r:id="rId10" w:history="1">
+        <w:r>
+          <w:rPr>
+            <w:rStyle w:val="Hipervnculo"/>
+            <w:color w:val="auto"/>
+          </w:rPr>
+          <w:t>http://www.isi.uu.nl/Research/Publications/tmp/564.pdf</w:t>
+        </w:r>
+      </w:hyperlink>
+      <w:r>
+        <w:t>)</w:t>
+      </w:r>
+      <w:r>
+        <w:t>.</w:t>
+      </w:r>
+      <w:r>
+        <w:t xml:space="preserve"> In this way we calculate the overlap measure Ω as:</w:t>
+      </w:r>
+      <w:r>
+        <w:t xml:space="preserve"> </w:t>
+      </w:r>
+    </w:p>
+    <w:p>
+      <w:pPr>
+        <w:spacing w:before="240"/>
+        <w:ind w:firstLine="0"/>
+      </w:pPr>
+      <w:r>
+        <w:t xml:space="preserve">Ω= TP / </w:t>
+      </w:r>
+      <w:r>
+        <w:t>TP</w:t>
+      </w:r>
+      <w:r>
+        <w:t xml:space="preserve"> </w:t>
+      </w:r>
+      <w:r>
+        <w:t>+ FP +</w:t>
+      </w:r>
+      <w:r>
+        <w:t xml:space="preserve"> </w:t>
+      </w:r>
+      <w:r>
+        <w:t>FN</w:t>
+      </w:r>
+    </w:p>
+    <w:p>
+      <w:pPr>
+        <w:spacing w:before="240"/>
+        <w:ind w:firstLine="0"/>
+      </w:pPr>
+      <w:r>
+        <w:t>T</w:t>
+      </w:r>
+      <w:r>
+        <w:t xml:space="preserve">he mean of each </w:t>
+      </w:r>
+      <w:r>
+        <w:t>overlap measure</w:t>
+      </w:r>
+      <w:r>
+        <w:t xml:space="preserve"> of </w:t>
+      </w:r>
+      <w:r>
+        <w:t>every image</w:t>
+      </w:r>
+      <w:r>
+        <w:t xml:space="preserve"> is employed to assign a </w:t>
+      </w:r>
+      <w:r>
+        <w:t xml:space="preserve">total </w:t>
+      </w:r>
+      <w:r>
+        <w:t>score to the prediction.</w:t>
+      </w:r>
+      <w:r>
+        <w:t xml:space="preserve"> </w:t>
+      </w:r>
+    </w:p>
+    <w:p>
+      <w:pPr>
+        <w:spacing w:before="240"/>
+        <w:ind w:firstLine="0"/>
+      </w:pPr>
+      <w:r>
+        <w:t xml:space="preserve">As previously mentioned, in this project we studied the influence of two parameters </w:t>
+      </w:r>
+      <w:r>
+        <w:t xml:space="preserve">in </w:t>
+      </w:r>
+      <w:r>
+        <w:t xml:space="preserve">the </w:t>
+      </w:r>
+      <w:r>
+        <w:t>prediction</w:t>
+      </w:r>
+      <w:r>
+        <w:t xml:space="preserve"> performance using both approaches. </w:t>
+      </w:r>
+    </w:p>
+    <w:p>
+      <w:pPr>
+        <w:spacing w:before="240"/>
+        <w:ind w:firstLine="0"/>
+      </w:pPr>
+      <w:r>
+        <w:t xml:space="preserve">In the first place, </w:t>
+      </w:r>
+      <w:r>
+        <w:t xml:space="preserve">in order to </w:t>
+      </w:r>
+      <w:r>
+        <w:rPr>
+          <w:b/>
+        </w:rPr>
+        <w:t>compare the two previously mentioned approaches</w:t>
+      </w:r>
+      <w:r>
+        <w:t xml:space="preserve"> </w:t>
+      </w:r>
+      <w:r>
+        <w:t>we study the influence of the overlap threshold of NMS on the scores of the prediction using different classifiers (Appendix, Figure 1). However, since we further want to have a more deep analysis of the influence of the classifiers</w:t>
+      </w:r>
+      <w:r>
+        <w:t xml:space="preserve"> in the system</w:t>
+      </w:r>
+      <w:r>
+        <w:t>, we focused on</w:t>
+      </w:r>
+      <w:r>
+        <w:t xml:space="preserve"> </w:t>
+      </w:r>
+      <w:r>
+        <w:t xml:space="preserve">three </w:t>
+      </w:r>
+      <w:r>
+        <w:t xml:space="preserve">main </w:t>
+      </w:r>
+      <w:r>
+        <w:t>classifiers</w:t>
+      </w:r>
+      <w:r>
+        <w:t xml:space="preserve"> and some of their subtypes</w:t>
+      </w:r>
+      <w:r>
+        <w:t>: K Neighbors Classifier</w:t>
+      </w:r>
+      <w:r>
+        <w:t>s</w:t>
+      </w:r>
+      <w:r>
+        <w:t xml:space="preserve">, Random Forest </w:t>
+      </w:r>
+      <w:r>
+        <w:t>Classifier</w:t>
+      </w:r>
+      <w:r>
+        <w:t>s</w:t>
+      </w:r>
+      <w:r>
+        <w:t xml:space="preserve"> and Supporting Vector Classifier</w:t>
+      </w:r>
+      <w:r>
+        <w:t>s</w:t>
+      </w:r>
+      <w:r>
+        <w:t xml:space="preserve"> (SVC). </w:t>
+      </w:r>
+      <w:r>
+        <w:t>The total amount of classifiers was 21. In this process, we compare the scores of the prediction using both approaches for every overlap threshold measure in NMS, for every classifier employed.</w:t>
+      </w:r>
+    </w:p>
+    <w:p>
+      <w:pPr>
+        <w:spacing w:before="240"/>
+        <w:ind w:firstLine="0"/>
+      </w:pPr>
+      <w:r>
+        <w:t>In the second place,</w:t>
+      </w:r>
+      <w:r>
+        <w:t xml:space="preserve"> we wanted to study the influence of</w:t>
+      </w:r>
+      <w:r>
+        <w:t xml:space="preserve"> the </w:t>
+      </w:r>
+      <w:r>
+        <w:rPr>
+          <w:b/>
+        </w:rPr>
+        <w:t>step size</w:t>
+      </w:r>
+      <w:r>
+        <w:rPr>
+          <w:b/>
+        </w:rPr>
+        <w:t xml:space="preserve"> parameter</w:t>
+      </w:r>
+      <w:r>
+        <w:t xml:space="preserve"> between patches for every of the previous </w:t>
+      </w:r>
+      <w:r>
+        <w:t xml:space="preserve">21 classifiers, </w:t>
+      </w:r>
+      <w:r>
+        <w:t>havi</w:t>
+      </w:r>
+      <w:r>
+        <w:t>ng a constant overlap threshold of NMS</w:t>
+      </w:r>
+      <w:r>
+        <w:t xml:space="preserve">. In this experiment we </w:t>
+      </w:r>
+      <w:r>
+        <w:t>again</w:t>
+      </w:r>
+      <w:r>
+        <w:t xml:space="preserve"> compare</w:t>
+      </w:r>
+      <w:r>
+        <w:t xml:space="preserve"> the resulting scores using NMS were compared to the ones using the other approach. </w:t>
+      </w:r>
+    </w:p>
+    <w:p>
+      <w:pPr>
+        <w:spacing w:before="240"/>
+        <w:ind w:firstLine="0"/>
+      </w:pPr>
+      <w:r>
+        <w:t>In order to analyze the</w:t>
+      </w:r>
+      <w:r>
+        <w:t xml:space="preserve"> performance of the classifier of the system, we computed the Precision-Recall curves for all the 21 classifiers and obtain the AUC (Area Under Curve) so that we get a complete idea of which classifier is performing better in the system. </w:t>
+      </w:r>
+    </w:p>
+    <w:p>
+      <w:pPr>
+        <w:spacing w:before="240"/>
+        <w:ind w:firstLine="0"/>
+      </w:pPr>
+      <w:r>
+        <w:t>It’s important to notice the difference between our analysis of prediction performance measured by the score obtained from an overlap measure of patches, an</w:t>
+      </w:r>
+      <w:bookmarkStart w:id="0" w:name="_GoBack"/>
+      <w:bookmarkEnd w:id="0"/>
+      <w:r>
+        <w:t xml:space="preserve">d the classifier performance using the PR curves previously mentioned. </w:t>
+      </w:r>
+    </w:p>
+    <w:p>
+      <w:pPr>
+        <w:spacing w:before="240"/>
+        <w:ind w:firstLine="0"/>
+      </w:pPr>
+      <w:commentRangeStart w:id="1"/>
+      <w:r>
+        <w:t xml:space="preserve">The code of the system was implemented using Python </w:t>
+      </w:r>
+      <w:commentRangeStart w:id="2"/>
+      <w:r>
+        <w:t>language</w:t>
+      </w:r>
+      <w:commentRangeEnd w:id="1"/>
+      <w:r>
+        <w:rPr>
+          <w:rStyle w:val="Refdecomentario"/>
+        </w:rPr>
+        <w:commentReference w:id="1"/>
+      </w:r>
+      <w:commentRangeEnd w:id="2"/>
+      <w:r>
+        <w:rPr>
+          <w:rStyle w:val="Refdecomentario"/>
+        </w:rPr>
+        <w:commentReference w:id="2"/>
+      </w:r>
+      <w:r>
+        <w:t xml:space="preserve">. </w:t>
+      </w:r>
+    </w:p>
+    <w:p>
+      <w:pPr>
+        <w:spacing w:before="240"/>
+        <w:ind w:firstLine="0"/>
+      </w:pPr>
+    </w:p>
+    <w:p>
+      <w:pPr>
+        <w:tabs>
+          <w:tab w:val="left" w:pos="5004"/>
+        </w:tabs>
+      </w:pPr>
+    </w:p>
+    <w:p>
+      <w:pPr>
+        <w:tabs>
+          <w:tab w:val="left" w:pos="5004"/>
+        </w:tabs>
+      </w:pPr>
+    </w:p>
+    <w:p>
+      <w:pPr>
+        <w:tabs>
+          <w:tab w:val="left" w:pos="5004"/>
+        </w:tabs>
+      </w:pPr>
+    </w:p>
+    <w:p>
+      <w:pPr>
+        <w:tabs>
+          <w:tab w:val="left" w:pos="5004"/>
+        </w:tabs>
+      </w:pPr>
+      <w:r>
+        <w:tab/>
       </w:r>
     </w:p>
     <w:p>
@@ -318,14 +808,26 @@
           <w:ilvl w:val="0"/>
           <w:numId w:val="9"/>
         </w:numPr>
-      </w:pPr>
-      <w:r>
+        <w:rPr>
+          <w:color w:val="76923C" w:themeColor="accent3" w:themeShade="BF"/>
+        </w:rPr>
+      </w:pPr>
+      <w:r>
+        <w:rPr>
+          <w:color w:val="76923C" w:themeColor="accent3" w:themeShade="BF"/>
+        </w:rPr>
         <w:t xml:space="preserve">24 images in total </w:t>
       </w:r>
       <w:r>
+        <w:rPr>
+          <w:color w:val="76923C" w:themeColor="accent3" w:themeShade="BF"/>
+        </w:rPr>
         <w:sym w:font="Wingdings" w:char="F0E0"/>
       </w:r>
       <w:r>
+        <w:rPr>
+          <w:color w:val="76923C" w:themeColor="accent3" w:themeShade="BF"/>
+        </w:rPr>
         <w:t xml:space="preserve"> 12 train 12 test</w:t>
       </w:r>
     </w:p>
@@ -336,47 +838,62 @@
           <w:ilvl w:val="0"/>
           <w:numId w:val="9"/>
         </w:numPr>
-      </w:pPr>
-      <w:r>
-        <w:t>1.</w:t>
-      </w:r>
-      <w:r>
-        <w:t xml:space="preserve"> HOGs and </w:t>
+        <w:rPr>
+          <w:color w:val="76923C" w:themeColor="accent3" w:themeShade="BF"/>
+        </w:rPr>
+      </w:pPr>
+      <w:r>
+        <w:rPr>
+          <w:color w:val="76923C" w:themeColor="accent3" w:themeShade="BF"/>
+        </w:rPr>
+        <w:t xml:space="preserve">1. HOGs and </w:t>
       </w:r>
       <w:proofErr w:type="spellStart"/>
       <w:r>
+        <w:rPr>
+          <w:color w:val="76923C" w:themeColor="accent3" w:themeShade="BF"/>
+        </w:rPr>
         <w:t>obtention</w:t>
       </w:r>
       <w:proofErr w:type="spellEnd"/>
       <w:r>
-        <w:t xml:space="preserve"> of feature vectors</w:t>
-      </w:r>
-      <w:r>
-        <w:t xml:space="preserve"> of known patches 2 training classifier with already known boxes 3 prediction taking HOGs of </w:t>
+        <w:rPr>
+          <w:color w:val="76923C" w:themeColor="accent3" w:themeShade="BF"/>
+        </w:rPr>
+        <w:t xml:space="preserve"> of feature vectors of known patches 2 training classifier with already known boxes 3 prediction taking HOGs of </w:t>
       </w:r>
       <w:proofErr w:type="spellStart"/>
       <w:r>
+        <w:rPr>
+          <w:color w:val="76923C" w:themeColor="accent3" w:themeShade="BF"/>
+        </w:rPr>
         <w:t>unknows</w:t>
       </w:r>
       <w:proofErr w:type="spellEnd"/>
       <w:r>
-        <w:t xml:space="preserve"> boxes and classify them</w:t>
-      </w:r>
-      <w:r>
-        <w:t xml:space="preserve"> (not mentioning the program).</w:t>
-      </w:r>
-      <w:r>
-        <w:t xml:space="preserve"> </w:t>
-      </w:r>
-      <w:r>
+        <w:rPr>
+          <w:color w:val="76923C" w:themeColor="accent3" w:themeShade="BF"/>
+        </w:rPr>
+        <w:t xml:space="preserve"> boxes and classify them (not mentioning the program). </w:t>
+      </w:r>
+      <w:r>
+        <w:rPr>
+          <w:color w:val="76923C" w:themeColor="accent3" w:themeShade="BF"/>
+        </w:rPr>
         <w:t xml:space="preserve">Fit, predict, </w:t>
       </w:r>
       <w:proofErr w:type="gramStart"/>
       <w:r>
+        <w:rPr>
+          <w:color w:val="76923C" w:themeColor="accent3" w:themeShade="BF"/>
+        </w:rPr>
         <w:t>score</w:t>
       </w:r>
       <w:proofErr w:type="gramEnd"/>
       <w:r>
+        <w:rPr>
+          <w:color w:val="76923C" w:themeColor="accent3" w:themeShade="BF"/>
+        </w:rPr>
         <w:t xml:space="preserve"> (maybe here instead of fit, predict, score we say train of classifier, prediction and score without mention the name of the functions)… </w:t>
       </w:r>
     </w:p>
@@ -387,8 +904,14 @@
           <w:ilvl w:val="0"/>
           <w:numId w:val="9"/>
         </w:numPr>
-      </w:pPr>
-      <w:r>
+        <w:rPr>
+          <w:color w:val="76923C" w:themeColor="accent3" w:themeShade="BF"/>
+        </w:rPr>
+      </w:pPr>
+      <w:r>
+        <w:rPr>
+          <w:color w:val="76923C" w:themeColor="accent3" w:themeShade="BF"/>
+        </w:rPr>
         <w:t>Difference between two approaches: in predict we apply NMS and in the other we take the most probable one… but… what is NMS? (next paragraph)</w:t>
       </w:r>
     </w:p>
@@ -401,7 +924,201 @@
         </w:numPr>
       </w:pPr>
       <w:r>
-        <w:t>NMS (how it works, what do we want and why do we keep the most probable patch anyway)</w:t>
+        <w:rPr>
+          <w:b/>
+        </w:rPr>
+        <w:t>Three main experiments</w:t>
+      </w:r>
+      <w:r>
+        <w:t xml:space="preserve">: </w:t>
+      </w:r>
+    </w:p>
+    <w:p>
+      <w:pPr>
+        <w:pStyle w:val="Prrafodelista"/>
+        <w:numPr>
+          <w:ilvl w:val="1"/>
+          <w:numId w:val="13"/>
+        </w:numPr>
+        <w:rPr>
+          <w:color w:val="76923C" w:themeColor="accent3" w:themeShade="BF"/>
+        </w:rPr>
+      </w:pPr>
+      <w:r>
+        <w:rPr>
+          <w:color w:val="76923C" w:themeColor="accent3" w:themeShade="BF"/>
+        </w:rPr>
+        <w:t>F</w:t>
+      </w:r>
+      <w:r>
+        <w:rPr>
+          <w:color w:val="76923C" w:themeColor="accent3" w:themeShade="BF"/>
+        </w:rPr>
+        <w:t xml:space="preserve">or </w:t>
+      </w:r>
+      <w:proofErr w:type="spellStart"/>
+      <w:r>
+        <w:rPr>
+          <w:color w:val="76923C" w:themeColor="accent3" w:themeShade="BF"/>
+        </w:rPr>
+        <w:t>overlap_threshold</w:t>
+      </w:r>
+      <w:proofErr w:type="spellEnd"/>
+      <w:r>
+        <w:rPr>
+          <w:color w:val="76923C" w:themeColor="accent3" w:themeShade="BF"/>
+        </w:rPr>
+        <w:sym w:font="Wingdings" w:char="F0E0"/>
+      </w:r>
+      <w:r>
+        <w:rPr>
+          <w:color w:val="76923C" w:themeColor="accent3" w:themeShade="BF"/>
+        </w:rPr>
+        <w:t xml:space="preserve"> influence in svc, </w:t>
+      </w:r>
+      <w:proofErr w:type="spellStart"/>
+      <w:proofErr w:type="gramStart"/>
+      <w:r>
+        <w:rPr>
+          <w:color w:val="76923C" w:themeColor="accent3" w:themeShade="BF"/>
+        </w:rPr>
+        <w:t>kn</w:t>
+      </w:r>
+      <w:proofErr w:type="spellEnd"/>
+      <w:proofErr w:type="gramEnd"/>
+      <w:r>
+        <w:rPr>
+          <w:color w:val="76923C" w:themeColor="accent3" w:themeShade="BF"/>
+        </w:rPr>
+        <w:t xml:space="preserve"> and random forest changing different parameters of the classifier</w:t>
+      </w:r>
+      <w:r>
+        <w:rPr>
+          <w:color w:val="76923C" w:themeColor="accent3" w:themeShade="BF"/>
+        </w:rPr>
+        <w:t>.</w:t>
+      </w:r>
+      <w:r>
+        <w:rPr>
+          <w:color w:val="76923C" w:themeColor="accent3" w:themeShade="BF"/>
+        </w:rPr>
+        <w:t xml:space="preserve"> </w:t>
+      </w:r>
+      <w:proofErr w:type="gramStart"/>
+      <w:r>
+        <w:rPr>
+          <w:color w:val="76923C" w:themeColor="accent3" w:themeShade="BF"/>
+        </w:rPr>
+        <w:t>compare</w:t>
+      </w:r>
+      <w:proofErr w:type="gramEnd"/>
+      <w:r>
+        <w:rPr>
+          <w:color w:val="76923C" w:themeColor="accent3" w:themeShade="BF"/>
+        </w:rPr>
+        <w:t xml:space="preserve"> these </w:t>
+      </w:r>
+      <w:proofErr w:type="spellStart"/>
+      <w:r>
+        <w:rPr>
+          <w:color w:val="76923C" w:themeColor="accent3" w:themeShade="BF"/>
+        </w:rPr>
+        <w:t>quanitites</w:t>
+      </w:r>
+      <w:proofErr w:type="spellEnd"/>
+      <w:r>
+        <w:rPr>
+          <w:color w:val="76923C" w:themeColor="accent3" w:themeShade="BF"/>
+        </w:rPr>
+        <w:t xml:space="preserve"> with max probability</w:t>
+      </w:r>
+      <w:r>
+        <w:rPr>
+          <w:color w:val="76923C" w:themeColor="accent3" w:themeShade="BF"/>
+        </w:rPr>
+        <w:t>.</w:t>
+      </w:r>
+    </w:p>
+    <w:p>
+      <w:pPr>
+        <w:pStyle w:val="Prrafodelista"/>
+        <w:numPr>
+          <w:ilvl w:val="1"/>
+          <w:numId w:val="13"/>
+        </w:numPr>
+      </w:pPr>
+      <w:r>
+        <w:rPr>
+          <w:color w:val="76923C" w:themeColor="accent3" w:themeShade="BF"/>
+        </w:rPr>
+        <w:t xml:space="preserve">For step size and </w:t>
+      </w:r>
+      <w:proofErr w:type="spellStart"/>
+      <w:proofErr w:type="gramStart"/>
+      <w:r>
+        <w:rPr>
+          <w:color w:val="76923C" w:themeColor="accent3" w:themeShade="BF"/>
+        </w:rPr>
+        <w:t>ot</w:t>
+      </w:r>
+      <w:proofErr w:type="spellEnd"/>
+      <w:r>
+        <w:rPr>
+          <w:color w:val="76923C" w:themeColor="accent3" w:themeShade="BF"/>
+        </w:rPr>
+        <w:t>=</w:t>
+      </w:r>
+      <w:proofErr w:type="gramEnd"/>
+      <w:r>
+        <w:rPr>
+          <w:color w:val="76923C" w:themeColor="accent3" w:themeShade="BF"/>
+        </w:rPr>
+        <w:t>0.6 (applying NMS)</w:t>
+      </w:r>
+      <w:r>
+        <w:rPr>
+          <w:color w:val="76923C" w:themeColor="accent3" w:themeShade="BF"/>
+        </w:rPr>
+        <w:sym w:font="Wingdings" w:char="F0E0"/>
+      </w:r>
+      <w:r>
+        <w:rPr>
+          <w:color w:val="76923C" w:themeColor="accent3" w:themeShade="BF"/>
+        </w:rPr>
+        <w:t xml:space="preserve"> Scores with Same classifiers compared before. </w:t>
+      </w:r>
+      <w:r>
+        <w:rPr>
+          <w:color w:val="76923C" w:themeColor="accent3" w:themeShade="BF"/>
+        </w:rPr>
+        <w:t>Another table</w:t>
+      </w:r>
+      <w:proofErr w:type="gramStart"/>
+      <w:r>
+        <w:rPr>
+          <w:color w:val="76923C" w:themeColor="accent3" w:themeShade="BF"/>
+        </w:rPr>
+        <w:t>.</w:t>
+      </w:r>
+      <w:r>
+        <w:rPr>
+          <w:color w:val="FF0000"/>
+        </w:rPr>
+        <w:t>.</w:t>
+      </w:r>
+      <w:proofErr w:type="gramEnd"/>
+      <w:r>
+        <w:rPr>
+          <w:color w:val="FF0000"/>
+        </w:rPr>
+        <w:t xml:space="preserve"> </w:t>
+      </w:r>
+      <w:r>
+        <w:rPr>
+          <w:color w:val="FF0000"/>
+          <w:highlight w:val="yellow"/>
+        </w:rPr>
+        <w:t>TABLE</w:t>
       </w:r>
     </w:p>
     <w:p>
@@ -411,147 +1128,68 @@
           <w:ilvl w:val="0"/>
           <w:numId w:val="9"/>
         </w:numPr>
-      </w:pPr>
-      <w:r>
-        <w:rPr>
-          <w:b/>
-        </w:rPr>
-        <w:t>Three main experiments</w:t>
-      </w:r>
-      <w:r>
-        <w:t xml:space="preserve">: </w:t>
-      </w:r>
-    </w:p>
-    <w:p>
-      <w:pPr>
-        <w:pStyle w:val="Prrafodelista"/>
-        <w:numPr>
-          <w:ilvl w:val="1"/>
-          <w:numId w:val="13"/>
-        </w:numPr>
-      </w:pPr>
-      <w:r>
-        <w:t xml:space="preserve"> for </w:t>
+        <w:rPr>
+          <w:color w:val="76923C" w:themeColor="accent3" w:themeShade="BF"/>
+        </w:rPr>
+      </w:pPr>
+      <w:r>
+        <w:rPr>
+          <w:color w:val="76923C" w:themeColor="accent3" w:themeShade="BF"/>
+        </w:rPr>
+        <w:t>In order to analyze the performance</w:t>
+      </w:r>
+      <w:r>
+        <w:rPr>
+          <w:color w:val="76923C" w:themeColor="accent3" w:themeShade="BF"/>
+        </w:rPr>
+        <w:t xml:space="preserve"> of classifier</w:t>
+      </w:r>
+      <w:r>
+        <w:rPr>
+          <w:color w:val="76923C" w:themeColor="accent3" w:themeShade="BF"/>
+        </w:rPr>
+        <w:t>…</w:t>
+      </w:r>
+      <w:r>
+        <w:rPr>
+          <w:color w:val="76923C" w:themeColor="accent3" w:themeShade="BF"/>
+        </w:rPr>
+        <w:t xml:space="preserve"> PRECISSION/RECALL CURVES. Using </w:t>
       </w:r>
       <w:proofErr w:type="spellStart"/>
       <w:r>
-        <w:t>overlap_threshold</w:t>
+        <w:rPr>
+          <w:color w:val="76923C" w:themeColor="accent3" w:themeShade="BF"/>
+        </w:rPr>
+        <w:t>max_prob_patch</w:t>
       </w:r>
       <w:proofErr w:type="spellEnd"/>
       <w:r>
-        <w:sym w:font="Wingdings" w:char="F0E0"/>
-      </w:r>
-      <w:r>
-        <w:t xml:space="preserve"> influence in svc, </w:t>
-      </w:r>
-      <w:proofErr w:type="spellStart"/>
-      <w:r>
-        <w:t>kn</w:t>
-      </w:r>
-      <w:proofErr w:type="spellEnd"/>
-      <w:r>
-        <w:t xml:space="preserve"> and random forest changing different parameters of the classifier</w:t>
-      </w:r>
-    </w:p>
-    <w:p>
-      <w:pPr>
-        <w:pStyle w:val="Prrafodelista"/>
-        <w:numPr>
-          <w:ilvl w:val="1"/>
-          <w:numId w:val="13"/>
-        </w:numPr>
-      </w:pPr>
-      <w:r>
-        <w:t xml:space="preserve"> For </w:t>
-      </w:r>
-      <w:proofErr w:type="spellStart"/>
-      <w:r>
-        <w:t>overlap_threshold</w:t>
-      </w:r>
-      <w:proofErr w:type="spellEnd"/>
-      <w:r>
-        <w:t xml:space="preserve"> again </w:t>
-      </w:r>
-      <w:r>
-        <w:sym w:font="Wingdings" w:char="F0E0"/>
-      </w:r>
-      <w:r>
-        <w:t xml:space="preserve"> compare these </w:t>
-      </w:r>
-      <w:proofErr w:type="spellStart"/>
-      <w:r>
-        <w:t>quanitites</w:t>
-      </w:r>
-      <w:proofErr w:type="spellEnd"/>
-      <w:r>
-        <w:t xml:space="preserve"> with max probability</w:t>
-      </w:r>
-    </w:p>
-    <w:p>
-      <w:pPr>
-        <w:pStyle w:val="Prrafodelista"/>
-        <w:numPr>
-          <w:ilvl w:val="1"/>
-          <w:numId w:val="13"/>
-        </w:numPr>
-      </w:pPr>
-      <w:r>
-        <w:lastRenderedPageBreak/>
-        <w:t xml:space="preserve">For step size and </w:t>
-      </w:r>
-      <w:proofErr w:type="spellStart"/>
+        <w:rPr>
+          <w:color w:val="76923C" w:themeColor="accent3" w:themeShade="BF"/>
+        </w:rPr>
+        <w:t xml:space="preserve"> (without NMS, due to the results about previous experiments</w:t>
+      </w:r>
       <w:proofErr w:type="gramStart"/>
       <w:r>
-        <w:t>ot</w:t>
-      </w:r>
-      <w:proofErr w:type="spellEnd"/>
-      <w:r>
-        <w:t>=</w:t>
+        <w:rPr>
+          <w:color w:val="76923C" w:themeColor="accent3" w:themeShade="BF"/>
+        </w:rPr>
+        <w:t>)</w:t>
+      </w:r>
+      <w:r>
+        <w:rPr>
+          <w:color w:val="76923C" w:themeColor="accent3" w:themeShade="BF"/>
+        </w:rPr>
+        <w:t xml:space="preserve"> </w:t>
+      </w:r>
+      <w:r>
+        <w:rPr>
+          <w:color w:val="76923C" w:themeColor="accent3" w:themeShade="BF"/>
+        </w:rPr>
+        <w:t>.</w:t>
       </w:r>
       <w:proofErr w:type="gramEnd"/>
-      <w:r>
-        <w:t>0.6 (applying NMS)</w:t>
-      </w:r>
-      <w:r>
-        <w:sym w:font="Wingdings" w:char="F0E0"/>
-      </w:r>
-      <w:r>
-        <w:t xml:space="preserve"> Scores with Same classifiers compared before. </w:t>
-      </w:r>
-      <w:r>
-        <w:rPr>
-          <w:color w:val="FF0000"/>
-        </w:rPr>
-        <w:t xml:space="preserve">Comment what </w:t>
-      </w:r>
-      <w:proofErr w:type="spellStart"/>
-      <w:r>
-        <w:rPr>
-          <w:color w:val="FF0000"/>
-        </w:rPr>
-        <w:t>Korijn</w:t>
-      </w:r>
-      <w:proofErr w:type="spellEnd"/>
-      <w:r>
-        <w:rPr>
-          <w:color w:val="FF0000"/>
-        </w:rPr>
-        <w:t xml:space="preserve"> told me</w:t>
-      </w:r>
-      <w:r>
-        <w:rPr>
-          <w:color w:val="FF0000"/>
-        </w:rPr>
-        <w:t xml:space="preserve"> about </w:t>
-      </w:r>
-      <w:proofErr w:type="spellStart"/>
-      <w:r>
-        <w:rPr>
-          <w:color w:val="FF0000"/>
-        </w:rPr>
-        <w:t>step_size</w:t>
-      </w:r>
-      <w:proofErr w:type="spellEnd"/>
     </w:p>
     <w:p>
       <w:pPr>
@@ -561,25 +1199,27 @@
           <w:numId w:val="9"/>
         </w:numPr>
       </w:pPr>
-      <w:r>
-        <w:t xml:space="preserve">“Furthermore…” we analyze performance of classifier in our system. A lot of classifiers analyzed (image in the </w:t>
-      </w:r>
-      <w:r>
-        <w:rPr>
-          <w:b/>
-        </w:rPr>
-        <w:t>appendix</w:t>
-      </w:r>
-      <w:proofErr w:type="gramStart"/>
-      <w:r>
-        <w:t>) ,</w:t>
-      </w:r>
-      <w:proofErr w:type="gramEnd"/>
-      <w:r>
-        <w:t xml:space="preserve"> and we focus on three (Random Forest, KN and SVC)</w:t>
-      </w:r>
-      <w:r>
-        <w:t xml:space="preserve">. </w:t>
+    </w:p>
+    <w:p>
+      <w:pPr>
+        <w:rPr>
+          <w:color w:val="FF0000"/>
+        </w:rPr>
+      </w:pPr>
+      <w:r>
+        <w:rPr>
+          <w:color w:val="FF0000"/>
+        </w:rPr>
+        <w:t>Be careful with the use of patch/box</w:t>
+      </w:r>
+    </w:p>
+    <w:p/>
+    <w:p>
+      <w:pPr>
+        <w:pStyle w:val="p1a"/>
+      </w:pPr>
+      <w:r>
+        <w:t>CODE (implementation)</w:t>
       </w:r>
     </w:p>
     <w:p>
@@ -591,31 +1231,7 @@
         </w:numPr>
       </w:pPr>
       <w:r>
-        <w:t>In order to analyze the performance…</w:t>
-      </w:r>
-      <w:r>
-        <w:t xml:space="preserve"> PRECISSION/RECALL CURVES. Using </w:t>
-      </w:r>
-      <w:proofErr w:type="spellStart"/>
-      <w:r>
-        <w:t>max_prob_patch</w:t>
-      </w:r>
-      <w:proofErr w:type="spellEnd"/>
-      <w:r>
-        <w:t xml:space="preserve"> (without NMS, due to the results about previous experiments)</w:t>
-      </w:r>
-      <w:r>
-        <w:t xml:space="preserve"> </w:t>
-      </w:r>
-    </w:p>
-    <w:p/>
-    <w:p/>
-    <w:p>
-      <w:pPr>
-        <w:pStyle w:val="p1a"/>
-      </w:pPr>
-      <w:r>
-        <w:t>CODE (implementation)</w:t>
+        <w:t>Which programs are we using, which language</w:t>
       </w:r>
     </w:p>
     <w:p>
@@ -627,25 +1243,8 @@
         </w:numPr>
       </w:pPr>
       <w:r>
-        <w:t>Which programs are we using, which language</w:t>
-      </w:r>
-    </w:p>
-    <w:p>
-      <w:pPr>
-        <w:pStyle w:val="Prrafodelista"/>
-        <w:numPr>
-          <w:ilvl w:val="0"/>
-          <w:numId w:val="9"/>
-        </w:numPr>
-      </w:pPr>
-      <w:r>
         <w:t xml:space="preserve">A bit explanation of the program… </w:t>
       </w:r>
-    </w:p>
-    <w:p>
-      <w:pPr>
-        <w:ind w:firstLine="0"/>
-      </w:pPr>
     </w:p>
     <w:p>
       <w:pPr>
@@ -751,12 +1350,86 @@
         <w:t>= 0 (</w:t>
       </w:r>
       <w:proofErr w:type="spellStart"/>
+      <w:proofErr w:type="gramStart"/>
       <w:r>
         <w:t>its</w:t>
       </w:r>
       <w:proofErr w:type="spellEnd"/>
+      <w:proofErr w:type="gramEnd"/>
       <w:r>
         <w:t xml:space="preserve"> not visible)</w:t>
+      </w:r>
+      <w:r>
+        <w:t xml:space="preserve">. </w:t>
+      </w:r>
+      <w:r>
+        <w:rPr>
+          <w:color w:val="FF0000"/>
+        </w:rPr>
+        <w:t xml:space="preserve">Comment what </w:t>
+      </w:r>
+      <w:proofErr w:type="spellStart"/>
+      <w:r>
+        <w:rPr>
+          <w:color w:val="FF0000"/>
+        </w:rPr>
+        <w:t>Korijn</w:t>
+      </w:r>
+      <w:proofErr w:type="spellEnd"/>
+      <w:r>
+        <w:rPr>
+          <w:color w:val="FF0000"/>
+        </w:rPr>
+        <w:t xml:space="preserve"> told me</w:t>
+      </w:r>
+      <w:r>
+        <w:rPr>
+          <w:color w:val="FF0000"/>
+        </w:rPr>
+        <w:t xml:space="preserve"> about </w:t>
+      </w:r>
+      <w:proofErr w:type="spellStart"/>
+      <w:r>
+        <w:rPr>
+          <w:color w:val="FF0000"/>
+        </w:rPr>
+        <w:t>step_size</w:t>
+      </w:r>
+      <w:proofErr w:type="spellEnd"/>
+    </w:p>
+    <w:p>
+      <w:pPr>
+        <w:pStyle w:val="Prrafodelista"/>
+        <w:ind w:left="587" w:firstLine="0"/>
+      </w:pPr>
+    </w:p>
+    <w:p>
+      <w:pPr>
+        <w:pStyle w:val="Prrafodelista"/>
+        <w:ind w:left="587" w:firstLine="0"/>
+      </w:pPr>
+    </w:p>
+    <w:p>
+      <w:pPr>
+        <w:pStyle w:val="Prrafodelista"/>
+        <w:ind w:left="587" w:firstLine="0"/>
+      </w:pPr>
+      <w:r>
+        <w:t xml:space="preserve">ROC: </w:t>
+      </w:r>
+      <w:proofErr w:type="spellStart"/>
+      <w:r>
+        <w:t>auc</w:t>
+      </w:r>
+      <w:proofErr w:type="spellEnd"/>
+      <w:r>
+        <w:t xml:space="preserve"> = 0.5 </w:t>
+      </w:r>
+      <w:r>
+        <w:sym w:font="Wingdings" w:char="F0E0"/>
+      </w:r>
+      <w:r>
+        <w:t xml:space="preserve"> 0 discriminatory capacity</w:t>
       </w:r>
     </w:p>
     <w:p>
@@ -791,6 +1464,7 @@
     <w:p>
       <w:proofErr w:type="spellStart"/>
       <w:r>
+        <w:lastRenderedPageBreak/>
         <w:t>Conlusions</w:t>
       </w:r>
       <w:proofErr w:type="spellEnd"/>
@@ -853,8 +1527,6 @@
       <w:r>
         <w:tab/>
       </w:r>
-      <w:bookmarkStart w:id="0" w:name="_GoBack"/>
-      <w:bookmarkEnd w:id="0"/>
     </w:p>
     <w:p/>
     <w:p>
@@ -928,7 +1600,7 @@
           <w:noProof/>
         </w:rPr>
         <w:drawing>
-          <wp:inline distT="0" distB="0" distL="0" distR="0">
+          <wp:inline distT="0" distB="0" distL="0" distR="0" wp14:anchorId="4780ABA1" wp14:editId="2E450895">
             <wp:extent cx="2242292" cy="1932709"/>
             <wp:effectExtent l="0" t="0" r="5715" b="0"/>
             <wp:docPr id="5" name="Imagen 5"/>
@@ -943,7 +1615,7 @@
                     <pic:cNvPicPr/>
                   </pic:nvPicPr>
                   <pic:blipFill>
-                    <a:blip r:embed="rId10" cstate="print">
+                    <a:blip r:embed="rId13" cstate="print">
                       <a:extLst>
                         <a:ext uri="{28A0092B-C50C-407E-A947-70E740481C1C}">
                           <a14:useLocalDpi xmlns:a14="http://schemas.microsoft.com/office/drawing/2010/main" val="0"/>
@@ -1097,7 +1769,7 @@
           <w:noProof/>
         </w:rPr>
         <w:drawing>
-          <wp:inline distT="0" distB="0" distL="0" distR="0">
+          <wp:inline distT="0" distB="0" distL="0" distR="0" wp14:anchorId="29670A0E" wp14:editId="70F99153">
             <wp:extent cx="4465894" cy="2019300"/>
             <wp:effectExtent l="0" t="0" r="0" b="0"/>
             <wp:docPr id="7" name="Imagen 7"/>
@@ -1112,11 +1784,11 @@
                     <pic:cNvPicPr/>
                   </pic:nvPicPr>
                   <pic:blipFill rotWithShape="1">
-                    <a:blip r:embed="rId11" cstate="print">
+                    <a:blip r:embed="rId14" cstate="print">
                       <a:extLst>
                         <a:ext uri="{BEBA8EAE-BF5A-486C-A8C5-ECC9F3942E4B}">
                           <a14:imgProps xmlns:a14="http://schemas.microsoft.com/office/drawing/2010/main">
-                            <a14:imgLayer r:embed="rId12">
+                            <a14:imgLayer r:embed="rId15">
                               <a14:imgEffect>
                                 <a14:brightnessContrast bright="40000"/>
                               </a14:imgEffect>
@@ -1258,7 +1930,7 @@
         </w:rPr>
         <w:lastRenderedPageBreak/>
         <w:drawing>
-          <wp:inline distT="0" distB="0" distL="0" distR="0">
+          <wp:inline distT="0" distB="0" distL="0" distR="0" wp14:anchorId="31491FFA" wp14:editId="5D5C995A">
             <wp:extent cx="4715028" cy="2144486"/>
             <wp:effectExtent l="0" t="0" r="0" b="8255"/>
             <wp:docPr id="6" name="Imagen 6"/>
@@ -1273,11 +1945,11 @@
                     <pic:cNvPicPr/>
                   </pic:nvPicPr>
                   <pic:blipFill rotWithShape="1">
-                    <a:blip r:embed="rId13" cstate="print">
+                    <a:blip r:embed="rId16" cstate="print">
                       <a:extLst>
                         <a:ext uri="{BEBA8EAE-BF5A-486C-A8C5-ECC9F3942E4B}">
                           <a14:imgProps xmlns:a14="http://schemas.microsoft.com/office/drawing/2010/main">
-                            <a14:imgLayer r:embed="rId14">
+                            <a14:imgLayer r:embed="rId17">
                               <a14:imgEffect>
                                 <a14:brightnessContrast bright="40000"/>
                               </a14:imgEffect>
@@ -1474,8 +2146,8 @@
       </w:r>
     </w:p>
     <w:sectPr>
-      <w:footerReference w:type="even" r:id="rId15"/>
-      <w:footerReference w:type="default" r:id="rId16"/>
+      <w:footerReference w:type="even" r:id="rId18"/>
+      <w:footerReference w:type="default" r:id="rId19"/>
       <w:pgSz w:w="11907" w:h="16840" w:code="9"/>
       <w:pgMar w:top="2948" w:right="2495" w:bottom="2948" w:left="2495" w:header="2381" w:footer="1389" w:gutter="0"/>
       <w:cols w:space="708"/>
@@ -1484,6 +2156,59 @@
     </w:sectPr>
   </w:body>
 </w:document>
+</file>
+
+<file path=word/comments.xml><?xml version="1.0" encoding="utf-8"?>
+<w:comments xmlns:wpc="http://schemas.microsoft.com/office/word/2010/wordprocessingCanvas" xmlns:mc="http://schemas.openxmlformats.org/markup-compatibility/2006" xmlns:o="urn:schemas-microsoft-com:office:office" xmlns:r="http://schemas.openxmlformats.org/officeDocument/2006/relationships" xmlns:m="http://schemas.openxmlformats.org/officeDocument/2006/math" xmlns:v="urn:schemas-microsoft-com:vml" xmlns:wp14="http://schemas.microsoft.com/office/word/2010/wordprocessingDrawing" xmlns:wp="http://schemas.openxmlformats.org/drawingml/2006/wordprocessingDrawing" xmlns:w10="urn:schemas-microsoft-com:office:word" xmlns:w="http://schemas.openxmlformats.org/wordprocessingml/2006/main" xmlns:w14="http://schemas.microsoft.com/office/word/2010/wordml" xmlns:w15="http://schemas.microsoft.com/office/word/2012/wordml" xmlns:wpg="http://schemas.microsoft.com/office/word/2010/wordprocessingGroup" xmlns:wpi="http://schemas.microsoft.com/office/word/2010/wordprocessingInk" xmlns:wne="http://schemas.microsoft.com/office/word/2006/wordml" xmlns:wps="http://schemas.microsoft.com/office/word/2010/wordprocessingShape" mc:Ignorable="w14 w15 wp14">
+  <w:comment w:id="1" w:author="Maria Silos Viu" w:date="2016-01-10T18:20:00Z" w:initials="MSV">
+    <w:p>
+      <w:pPr>
+        <w:pStyle w:val="Textocomentario"/>
+      </w:pPr>
+      <w:r>
+        <w:rPr>
+          <w:rStyle w:val="Refdecomentario"/>
+        </w:rPr>
+        <w:annotationRef/>
+      </w:r>
+      <w:r>
+        <w:t xml:space="preserve">Do we need to talk about Anaconda, </w:t>
+      </w:r>
+      <w:proofErr w:type="spellStart"/>
+      <w:r>
+        <w:t>iPython</w:t>
+      </w:r>
+      <w:proofErr w:type="spellEnd"/>
+      <w:r>
+        <w:t xml:space="preserve"> notebooks and Jupiter?</w:t>
+      </w:r>
+    </w:p>
+  </w:comment>
+  <w:comment w:id="2" w:author="Maria Silos Viu" w:date="2016-01-10T18:21:00Z" w:initials="MSV">
+    <w:p>
+      <w:pPr>
+        <w:pStyle w:val="Textocomentario"/>
+        <w:ind w:firstLine="0"/>
+      </w:pPr>
+      <w:r>
+        <w:rPr>
+          <w:rStyle w:val="Refdecomentario"/>
+        </w:rPr>
+        <w:annotationRef/>
+      </w:r>
+      <w:r>
+        <w:t>I haven’t explain the code, should I?</w:t>
+      </w:r>
+    </w:p>
+  </w:comment>
+</w:comments>
+</file>
+
+<file path=word/commentsExtended.xml><?xml version="1.0" encoding="utf-8"?>
+<w15:commentsEx xmlns:wpc="http://schemas.microsoft.com/office/word/2010/wordprocessingCanvas" xmlns:mc="http://schemas.openxmlformats.org/markup-compatibility/2006" xmlns:o="urn:schemas-microsoft-com:office:office" xmlns:r="http://schemas.openxmlformats.org/officeDocument/2006/relationships" xmlns:m="http://schemas.openxmlformats.org/officeDocument/2006/math" xmlns:v="urn:schemas-microsoft-com:vml" xmlns:wp14="http://schemas.microsoft.com/office/word/2010/wordprocessingDrawing" xmlns:wp="http://schemas.openxmlformats.org/drawingml/2006/wordprocessingDrawing" xmlns:w10="urn:schemas-microsoft-com:office:word" xmlns:w="http://schemas.openxmlformats.org/wordprocessingml/2006/main" xmlns:w14="http://schemas.microsoft.com/office/word/2010/wordml" xmlns:w15="http://schemas.microsoft.com/office/word/2012/wordml" xmlns:wpg="http://schemas.microsoft.com/office/word/2010/wordprocessingGroup" xmlns:wpi="http://schemas.microsoft.com/office/word/2010/wordprocessingInk" xmlns:wne="http://schemas.microsoft.com/office/word/2006/wordml" xmlns:wps="http://schemas.microsoft.com/office/word/2010/wordprocessingShape" mc:Ignorable="w14 w15 wp14">
+  <w15:commentEx w15:paraId="514B0273" w15:done="0"/>
+  <w15:commentEx w15:paraId="2CF4120E" w15:done="0"/>
+</w15:commentsEx>
 </file>
 
 <file path=word/endnotes.xml><?xml version="1.0" encoding="utf-8"?>
@@ -1576,7 +2301,7 @@
         <w:rStyle w:val="Nmerodepgina"/>
         <w:noProof/>
       </w:rPr>
-      <w:t>2</w:t>
+      <w:t>6</w:t>
     </w:r>
     <w:r>
       <w:rPr>
@@ -3069,6 +3794,14 @@
     <w:abstractNumId w:val="6"/>
   </w:num>
 </w:numbering>
+</file>
+
+<file path=word/people.xml><?xml version="1.0" encoding="utf-8"?>
+<w15:people xmlns:wpc="http://schemas.microsoft.com/office/word/2010/wordprocessingCanvas" xmlns:mc="http://schemas.openxmlformats.org/markup-compatibility/2006" xmlns:o="urn:schemas-microsoft-com:office:office" xmlns:r="http://schemas.openxmlformats.org/officeDocument/2006/relationships" xmlns:m="http://schemas.openxmlformats.org/officeDocument/2006/math" xmlns:v="urn:schemas-microsoft-com:vml" xmlns:wp14="http://schemas.microsoft.com/office/word/2010/wordprocessingDrawing" xmlns:wp="http://schemas.openxmlformats.org/drawingml/2006/wordprocessingDrawing" xmlns:w10="urn:schemas-microsoft-com:office:word" xmlns:w="http://schemas.openxmlformats.org/wordprocessingml/2006/main" xmlns:w14="http://schemas.microsoft.com/office/word/2010/wordml" xmlns:w15="http://schemas.microsoft.com/office/word/2012/wordml" xmlns:wpg="http://schemas.microsoft.com/office/word/2010/wordprocessingGroup" xmlns:wpi="http://schemas.microsoft.com/office/word/2010/wordprocessingInk" xmlns:wne="http://schemas.microsoft.com/office/word/2006/wordml" xmlns:wps="http://schemas.microsoft.com/office/word/2010/wordprocessingShape" mc:Ignorable="w14 w15 wp14">
+  <w15:person w15:author="Maria Silos Viu">
+    <w15:presenceInfo w15:providerId="None" w15:userId="Maria Silos Viu"/>
+  </w15:person>
+</w15:people>
 </file>
 
 <file path=word/styles.xml><?xml version="1.0" encoding="utf-8"?>
@@ -4093,6 +4826,95 @@
       <w:color w:val="808080"/>
     </w:rPr>
   </w:style>
+  <w:style w:type="character" w:styleId="Refdecomentario">
+    <w:name w:val="annotation reference"/>
+    <w:basedOn w:val="Fuentedeprrafopredeter"/>
+    <w:uiPriority w:val="99"/>
+    <w:semiHidden/>
+    <w:unhideWhenUsed/>
+    <w:rsid w:val="008D0BEC"/>
+    <w:rPr>
+      <w:sz w:val="16"/>
+      <w:szCs w:val="16"/>
+    </w:rPr>
+  </w:style>
+  <w:style w:type="paragraph" w:styleId="Textocomentario">
+    <w:name w:val="annotation text"/>
+    <w:basedOn w:val="Normal"/>
+    <w:link w:val="TextocomentarioCar"/>
+    <w:uiPriority w:val="99"/>
+    <w:semiHidden/>
+    <w:unhideWhenUsed/>
+    <w:rsid w:val="008D0BEC"/>
+  </w:style>
+  <w:style w:type="character" w:customStyle="1" w:styleId="TextocomentarioCar">
+    <w:name w:val="Texto comentario Car"/>
+    <w:basedOn w:val="Fuentedeprrafopredeter"/>
+    <w:link w:val="Textocomentario"/>
+    <w:uiPriority w:val="99"/>
+    <w:semiHidden/>
+    <w:rsid w:val="008D0BEC"/>
+    <w:rPr>
+      <w:rFonts w:ascii="Times" w:hAnsi="Times" w:cs="Times"/>
+      <w:lang w:val="en-US" w:eastAsia="en-US"/>
+    </w:rPr>
+  </w:style>
+  <w:style w:type="paragraph" w:styleId="Asuntodelcomentario">
+    <w:name w:val="annotation subject"/>
+    <w:basedOn w:val="Textocomentario"/>
+    <w:next w:val="Textocomentario"/>
+    <w:link w:val="AsuntodelcomentarioCar"/>
+    <w:uiPriority w:val="99"/>
+    <w:semiHidden/>
+    <w:unhideWhenUsed/>
+    <w:rsid w:val="008D0BEC"/>
+    <w:rPr>
+      <w:b/>
+      <w:bCs/>
+    </w:rPr>
+  </w:style>
+  <w:style w:type="character" w:customStyle="1" w:styleId="AsuntodelcomentarioCar">
+    <w:name w:val="Asunto del comentario Car"/>
+    <w:basedOn w:val="TextocomentarioCar"/>
+    <w:link w:val="Asuntodelcomentario"/>
+    <w:uiPriority w:val="99"/>
+    <w:semiHidden/>
+    <w:rsid w:val="008D0BEC"/>
+    <w:rPr>
+      <w:rFonts w:ascii="Times" w:hAnsi="Times" w:cs="Times"/>
+      <w:b/>
+      <w:bCs/>
+      <w:lang w:val="en-US" w:eastAsia="en-US"/>
+    </w:rPr>
+  </w:style>
+  <w:style w:type="paragraph" w:styleId="Textodeglobo">
+    <w:name w:val="Balloon Text"/>
+    <w:basedOn w:val="Normal"/>
+    <w:link w:val="TextodegloboCar"/>
+    <w:uiPriority w:val="99"/>
+    <w:semiHidden/>
+    <w:unhideWhenUsed/>
+    <w:rsid w:val="008D0BEC"/>
+    <w:rPr>
+      <w:rFonts w:ascii="Segoe UI" w:hAnsi="Segoe UI" w:cs="Segoe UI"/>
+      <w:sz w:val="18"/>
+      <w:szCs w:val="18"/>
+    </w:rPr>
+  </w:style>
+  <w:style w:type="character" w:customStyle="1" w:styleId="TextodegloboCar">
+    <w:name w:val="Texto de globo Car"/>
+    <w:basedOn w:val="Fuentedeprrafopredeter"/>
+    <w:link w:val="Textodeglobo"/>
+    <w:uiPriority w:val="99"/>
+    <w:semiHidden/>
+    <w:rsid w:val="008D0BEC"/>
+    <w:rPr>
+      <w:rFonts w:ascii="Segoe UI" w:hAnsi="Segoe UI" w:cs="Segoe UI"/>
+      <w:sz w:val="18"/>
+      <w:szCs w:val="18"/>
+      <w:lang w:val="en-US" w:eastAsia="en-US"/>
+    </w:rPr>
+  </w:style>
 </w:styles>
 </file>
 
@@ -4386,7 +5208,7 @@
 </file>
 
 <file path=customXml/itemProps1.xml><?xml version="1.0" encoding="utf-8"?>
-<ds:datastoreItem xmlns:ds="http://schemas.openxmlformats.org/officeDocument/2006/customXml" ds:itemID="{84555DA2-95BF-48B7-93F1-DF8E63B81C79}">
+<ds:datastoreItem xmlns:ds="http://schemas.openxmlformats.org/officeDocument/2006/customXml" ds:itemID="{85BD36B8-16BA-44B9-9D18-E98A9FD30138}">
   <ds:schemaRefs>
     <ds:schemaRef ds:uri="http://schemas.openxmlformats.org/officeDocument/2006/bibliography"/>
   </ds:schemaRefs>

</xml_diff>